<commit_message>
Auszahlung docx jetzt möglich ohne Fehler
Flo
</commit_message>
<xml_diff>
--- a/Vorlagen/Auszahlung.docx
+++ b/Vorlagen/Auszahlung.docx
@@ -134,7 +134,15 @@
                 <w:sz w:val="19"/>
                 <w:szCs w:val="19"/>
               </w:rPr>
-              <w:t>{Bearbeiter}</w:t>
+              <w:t>${</w:t>
+            </w:r>
+            <w:r>
+              <w:rPr>
+                <w:rFonts w:ascii="Arial Narrow" w:hAnsi="Arial Narrow"/>
+                <w:sz w:val="19"/>
+                <w:szCs w:val="19"/>
+              </w:rPr>
+              <w:t>Bearbeiter}</w:t>
             </w:r>
           </w:p>
           <w:p>
@@ -193,7 +201,6 @@
                 <w:rFonts w:ascii="Arial Narrow" w:hAnsi="Arial Narrow"/>
                 <w:sz w:val="14"/>
                 <w:szCs w:val="14"/>
-                <w:lang w:val="en-US"/>
               </w:rPr>
             </w:pPr>
             <w:r>
@@ -201,7 +208,6 @@
                 <w:rFonts w:ascii="Arial Narrow" w:hAnsi="Arial Narrow"/>
                 <w:sz w:val="14"/>
                 <w:szCs w:val="14"/>
-                <w:lang w:val="en-US"/>
               </w:rPr>
               <w:t xml:space="preserve">TEL  </w:t>
             </w:r>
@@ -230,7 +236,6 @@
                 <w:rFonts w:ascii="Arial Narrow" w:hAnsi="Arial Narrow"/>
                 <w:sz w:val="19"/>
                 <w:szCs w:val="19"/>
-                <w:lang w:val="en-US"/>
               </w:rPr>
               <w:instrText xml:space="preserve"> FORMDROPDOWN </w:instrText>
             </w:r>
@@ -263,7 +268,6 @@
                 <w:rFonts w:ascii="Arial Narrow" w:hAnsi="Arial Narrow"/>
                 <w:sz w:val="19"/>
                 <w:szCs w:val="19"/>
-                <w:lang w:val="en-US"/>
               </w:rPr>
               <w:t>-</w:t>
             </w:r>
@@ -272,29 +276,16 @@
                 <w:rFonts w:ascii="Arial Narrow" w:hAnsi="Arial Narrow"/>
                 <w:sz w:val="19"/>
                 <w:szCs w:val="19"/>
-                <w:lang w:val="en-US"/>
-              </w:rPr>
-              <w:t>{</w:t>
-            </w:r>
-            <w:proofErr w:type="spellStart"/>
+              </w:rPr>
+              <w:t>${</w:t>
+            </w:r>
             <w:r>
               <w:rPr>
                 <w:rFonts w:ascii="Arial Narrow" w:hAnsi="Arial Narrow"/>
                 <w:sz w:val="19"/>
                 <w:szCs w:val="19"/>
-                <w:lang w:val="en-US"/>
-              </w:rPr>
-              <w:t>Durchwahl</w:t>
-            </w:r>
-            <w:proofErr w:type="spellEnd"/>
-            <w:r>
-              <w:rPr>
-                <w:rFonts w:ascii="Arial Narrow" w:hAnsi="Arial Narrow"/>
-                <w:sz w:val="19"/>
-                <w:szCs w:val="19"/>
-                <w:lang w:val="en-US"/>
-              </w:rPr>
-              <w:t>}</w:t>
+              </w:rPr>
+              <w:t>Durchwahl}</w:t>
             </w:r>
           </w:p>
           <w:p>
@@ -305,7 +296,6 @@
                 <w:rFonts w:ascii="Arial Narrow" w:hAnsi="Arial Narrow"/>
                 <w:sz w:val="14"/>
                 <w:szCs w:val="14"/>
-                <w:lang w:val="en-US"/>
               </w:rPr>
             </w:pPr>
             <w:r>
@@ -313,7 +303,6 @@
                 <w:rFonts w:ascii="Arial Narrow" w:hAnsi="Arial Narrow"/>
                 <w:sz w:val="14"/>
                 <w:szCs w:val="14"/>
-                <w:lang w:val="en-US"/>
               </w:rPr>
               <w:t xml:space="preserve">FAX  </w:t>
             </w:r>
@@ -342,7 +331,6 @@
                 <w:rFonts w:ascii="Arial Narrow" w:hAnsi="Arial Narrow"/>
                 <w:sz w:val="19"/>
                 <w:szCs w:val="19"/>
-                <w:lang w:val="en-US"/>
               </w:rPr>
               <w:instrText xml:space="preserve"> FORMDROPDOWN </w:instrText>
             </w:r>
@@ -375,7 +363,6 @@
                 <w:rFonts w:ascii="Arial Narrow" w:hAnsi="Arial Narrow"/>
                 <w:sz w:val="19"/>
                 <w:szCs w:val="19"/>
-                <w:lang w:val="en-US"/>
               </w:rPr>
               <w:t>-</w:t>
             </w:r>
@@ -385,7 +372,6 @@
                 <w:rFonts w:ascii="Arial Narrow" w:hAnsi="Arial Narrow"/>
                 <w:sz w:val="19"/>
                 <w:szCs w:val="19"/>
-                <w:lang w:val="en-US"/>
               </w:rPr>
               <w:t>2717</w:t>
             </w:r>
@@ -399,7 +385,6 @@
                 <w:rFonts w:ascii="Arial Narrow" w:hAnsi="Arial Narrow"/>
                 <w:sz w:val="14"/>
                 <w:szCs w:val="14"/>
-                <w:lang w:val="en-US"/>
               </w:rPr>
             </w:pPr>
             <w:r>
@@ -407,9 +392,16 @@
                 <w:rFonts w:ascii="Arial Narrow" w:hAnsi="Arial Narrow"/>
                 <w:sz w:val="19"/>
                 <w:szCs w:val="19"/>
-                <w:lang w:val="en-US"/>
-              </w:rPr>
-              <w:t>{email}</w:t>
+              </w:rPr>
+              <w:t>${</w:t>
+            </w:r>
+            <w:r>
+              <w:rPr>
+                <w:rFonts w:ascii="Arial Narrow" w:hAnsi="Arial Narrow"/>
+                <w:sz w:val="19"/>
+                <w:szCs w:val="19"/>
+              </w:rPr>
+              <w:t>email}</w:t>
             </w:r>
           </w:p>
           <w:p>
@@ -420,7 +412,6 @@
                 <w:rFonts w:ascii="Arial Narrow" w:hAnsi="Arial Narrow"/>
                 <w:sz w:val="14"/>
                 <w:szCs w:val="14"/>
-                <w:lang w:val="en-US"/>
               </w:rPr>
             </w:pPr>
           </w:p>
@@ -433,7 +424,6 @@
                 <w:caps/>
                 <w:sz w:val="14"/>
                 <w:szCs w:val="14"/>
-                <w:lang w:val="en-US"/>
               </w:rPr>
             </w:pPr>
             <w:r>
@@ -442,7 +432,6 @@
                 <w:caps/>
                 <w:sz w:val="14"/>
                 <w:szCs w:val="14"/>
-                <w:lang w:val="en-US"/>
               </w:rPr>
               <w:t>Aktenzeichen</w:t>
             </w:r>
@@ -455,7 +444,6 @@
                 <w:rFonts w:ascii="Arial Narrow" w:hAnsi="Arial Narrow"/>
                 <w:sz w:val="19"/>
                 <w:szCs w:val="19"/>
-                <w:lang w:val="en-US"/>
               </w:rPr>
             </w:pPr>
             <w:r>
@@ -463,7 +451,6 @@
                 <w:rFonts w:ascii="Arial Narrow" w:hAnsi="Arial Narrow"/>
                 <w:sz w:val="19"/>
                 <w:szCs w:val="19"/>
-                <w:lang w:val="en-US"/>
               </w:rPr>
               <w:t>260/3 – 4-1-3</w:t>
             </w:r>
@@ -476,7 +463,6 @@
                 <w:rFonts w:ascii="Arial Narrow" w:hAnsi="Arial Narrow"/>
                 <w:sz w:val="14"/>
                 <w:szCs w:val="14"/>
-                <w:lang w:val="en-US"/>
               </w:rPr>
             </w:pPr>
           </w:p>
@@ -516,7 +502,15 @@
                 <w:sz w:val="19"/>
                 <w:szCs w:val="19"/>
               </w:rPr>
-              <w:t>{Dienstort},</w:t>
+              <w:t>${</w:t>
+            </w:r>
+            <w:r>
+              <w:rPr>
+                <w:rFonts w:ascii="Arial Narrow" w:hAnsi="Arial Narrow"/>
+                <w:sz w:val="19"/>
+                <w:szCs w:val="19"/>
+              </w:rPr>
+              <w:t>Dienstort},</w:t>
             </w:r>
             <w:r>
               <w:rPr>
@@ -557,7 +551,7 @@
                 <w:sz w:val="19"/>
                 <w:szCs w:val="19"/>
               </w:rPr>
-              <w:t>26.06.2017</w:t>
+              <w:t>27.06.2017</w:t>
             </w:r>
             <w:r>
               <w:rPr>
@@ -607,19 +601,31 @@
               <w:br/>
             </w:r>
             <w:r>
-              <w:t xml:space="preserve">{Anrede1} </w:t>
-            </w:r>
-            <w:r>
-              <w:t>{Titel}{Vorname} {</w:t>
-            </w:r>
-            <w:r>
-              <w:rPr>
-                <w:szCs w:val="24"/>
-              </w:rPr>
-              <w:t>Name</w:t>
-            </w:r>
-            <w:r>
-              <w:t>}</w:t>
+              <w:t>${</w:t>
+            </w:r>
+            <w:r>
+              <w:t xml:space="preserve">Anrede1} </w:t>
+            </w:r>
+            <w:r>
+              <w:t>${</w:t>
+            </w:r>
+            <w:r>
+              <w:t>Titel}</w:t>
+            </w:r>
+            <w:r>
+              <w:t>${</w:t>
+            </w:r>
+            <w:r>
+              <w:t xml:space="preserve">Vorname} </w:t>
+            </w:r>
+            <w:r>
+              <w:t>$</w:t>
+            </w:r>
+            <w:r>
+              <w:t>{</w:t>
+            </w:r>
+            <w:r>
+              <w:t>Name}</w:t>
             </w:r>
           </w:p>
           <w:p>
@@ -1496,7 +1502,14 @@
                 <w:b/>
                 <w:szCs w:val="24"/>
               </w:rPr>
-              <w:t>{Vortrag}</w:t>
+              <w:t>${</w:t>
+            </w:r>
+            <w:r>
+              <w:rPr>
+                <w:b/>
+                <w:szCs w:val="24"/>
+              </w:rPr>
+              <w:t>Vortrag}</w:t>
             </w:r>
           </w:p>
         </w:tc>
@@ -1701,7 +1714,13 @@
         <w:rPr>
           <w:szCs w:val="24"/>
         </w:rPr>
-        <w:t>{Anrede2}</w:t>
+        <w:t>${</w:t>
+      </w:r>
+      <w:r>
+        <w:rPr>
+          <w:szCs w:val="24"/>
+        </w:rPr>
+        <w:t>Anrede2}</w:t>
       </w:r>
     </w:p>
     <w:p>
@@ -1714,31 +1733,37 @@
         <w:rPr>
           <w:szCs w:val="24"/>
         </w:rPr>
-        <w:t>{Titel}{Vorname}</w:t>
-      </w:r>
-      <w:r>
-        <w:rPr>
-          <w:szCs w:val="24"/>
-        </w:rPr>
-        <w:t xml:space="preserve"> </w:t>
-      </w:r>
-      <w:r>
-        <w:rPr>
-          <w:szCs w:val="24"/>
-        </w:rPr>
-        <w:t>{</w:t>
-      </w:r>
-      <w:r>
-        <w:rPr>
-          <w:szCs w:val="24"/>
-        </w:rPr>
-        <w:t>N</w:t>
-      </w:r>
-      <w:r>
-        <w:rPr>
-          <w:szCs w:val="24"/>
-        </w:rPr>
-        <w:t>ame}</w:t>
+        <w:t>${</w:t>
+      </w:r>
+      <w:r>
+        <w:rPr>
+          <w:szCs w:val="24"/>
+        </w:rPr>
+        <w:t>Titel}</w:t>
+      </w:r>
+      <w:r>
+        <w:rPr>
+          <w:szCs w:val="24"/>
+        </w:rPr>
+        <w:t>${</w:t>
+      </w:r>
+      <w:r>
+        <w:rPr>
+          <w:szCs w:val="24"/>
+        </w:rPr>
+        <w:t xml:space="preserve">Vorname} </w:t>
+      </w:r>
+      <w:r>
+        <w:rPr>
+          <w:szCs w:val="24"/>
+        </w:rPr>
+        <w:t>${</w:t>
+      </w:r>
+      <w:r>
+        <w:rPr>
+          <w:szCs w:val="24"/>
+        </w:rPr>
+        <w:t>Name}</w:t>
       </w:r>
     </w:p>
     <w:p>
@@ -1751,7 +1776,13 @@
         <w:rPr>
           <w:szCs w:val="24"/>
         </w:rPr>
-        <w:t>{Straße}</w:t>
+        <w:t>${</w:t>
+      </w:r>
+      <w:r>
+        <w:rPr>
+          <w:szCs w:val="24"/>
+        </w:rPr>
+        <w:t>Straße}</w:t>
       </w:r>
     </w:p>
     <w:p>
@@ -1764,7 +1795,13 @@
         <w:rPr>
           <w:szCs w:val="24"/>
         </w:rPr>
-        <w:t xml:space="preserve">{PLZ} </w:t>
+        <w:t>${</w:t>
+      </w:r>
+      <w:r>
+        <w:rPr>
+          <w:szCs w:val="24"/>
+        </w:rPr>
+        <w:t xml:space="preserve">PLZ} </w:t>
       </w:r>
       <w:r>
         <w:rPr>
@@ -1789,7 +1826,14 @@
           <w:noProof/>
           <w:szCs w:val="24"/>
         </w:rPr>
-        <w:t>{Ort}</w:t>
+        <w:t>${</w:t>
+      </w:r>
+      <w:r>
+        <w:rPr>
+          <w:noProof/>
+          <w:szCs w:val="24"/>
+        </w:rPr>
+        <w:t>Ort}</w:t>
       </w:r>
       <w:r>
         <w:rPr>
@@ -1830,13 +1874,19 @@
         <w:rPr>
           <w:szCs w:val="24"/>
         </w:rPr>
-        <w:t xml:space="preserve">. der Präsidentin des Deutschen Patent- und Markenamts vom </w:t>
-      </w:r>
-      <w:r>
-        <w:rPr>
-          <w:szCs w:val="24"/>
-        </w:rPr>
-        <w:t>{</w:t>
+        <w:t>. der Präsidentin des Deutschen Patent- und Markenamts vom</w:t>
+      </w:r>
+      <w:r>
+        <w:rPr>
+          <w:szCs w:val="24"/>
+        </w:rPr>
+        <w:t xml:space="preserve"> </w:t>
+      </w:r>
+      <w:r>
+        <w:rPr>
+          <w:szCs w:val="24"/>
+        </w:rPr>
+        <w:t>${</w:t>
       </w:r>
       <w:proofErr w:type="spellStart"/>
       <w:r>
@@ -1850,13 +1900,13 @@
         <w:rPr>
           <w:szCs w:val="24"/>
         </w:rPr>
-        <w:t>}</w:t>
-      </w:r>
-      <w:r>
-        <w:rPr>
-          <w:szCs w:val="24"/>
-        </w:rPr>
-        <w:t xml:space="preserve"> angeordneten </w:t>
+        <w:t xml:space="preserve">} </w:t>
+      </w:r>
+      <w:r>
+        <w:rPr>
+          <w:szCs w:val="24"/>
+        </w:rPr>
+        <w:t xml:space="preserve">angeordneten </w:t>
       </w:r>
       <w:r>
         <w:rPr>
@@ -1880,7 +1930,7 @@
         <w:rPr>
           <w:szCs w:val="24"/>
         </w:rPr>
-        <w:t>{</w:t>
+        <w:t>${</w:t>
       </w:r>
       <w:proofErr w:type="spellStart"/>
       <w:r>
@@ -1894,7 +1944,13 @@
         <w:rPr>
           <w:szCs w:val="24"/>
         </w:rPr>
-        <w:t>} – {</w:t>
+        <w:t xml:space="preserve">} – </w:t>
+      </w:r>
+      <w:r>
+        <w:rPr>
+          <w:szCs w:val="24"/>
+        </w:rPr>
+        <w:t>${</w:t>
       </w:r>
       <w:proofErr w:type="spellStart"/>
       <w:r>
@@ -1908,13 +1964,13 @@
         <w:rPr>
           <w:szCs w:val="24"/>
         </w:rPr>
-        <w:t>}</w:t>
-      </w:r>
-      <w:r>
-        <w:rPr>
-          <w:szCs w:val="24"/>
-        </w:rPr>
-        <w:t xml:space="preserve"> gehalten.</w:t>
+        <w:t xml:space="preserve">} </w:t>
+      </w:r>
+      <w:r>
+        <w:rPr>
+          <w:szCs w:val="24"/>
+        </w:rPr>
+        <w:t>gehalten.</w:t>
       </w:r>
     </w:p>
     <w:p>
@@ -1937,7 +1993,13 @@
         <w:rPr>
           <w:szCs w:val="24"/>
         </w:rPr>
-        <w:t>{Anrede2}</w:t>
+        <w:t>${</w:t>
+      </w:r>
+      <w:r>
+        <w:rPr>
+          <w:szCs w:val="24"/>
+        </w:rPr>
+        <w:t>Anrede2}</w:t>
       </w:r>
       <w:r>
         <w:rPr>
@@ -1949,25 +2011,37 @@
         <w:rPr>
           <w:szCs w:val="24"/>
         </w:rPr>
-        <w:t>{Titel}{Vorname} {</w:t>
-      </w:r>
-      <w:r>
-        <w:rPr>
-          <w:szCs w:val="24"/>
-        </w:rPr>
-        <w:t>N</w:t>
-      </w:r>
-      <w:r>
-        <w:rPr>
-          <w:szCs w:val="24"/>
-        </w:rPr>
-        <w:t>ame</w:t>
-      </w:r>
-      <w:r>
-        <w:rPr>
-          <w:szCs w:val="24"/>
-        </w:rPr>
-        <w:t>}</w:t>
+        <w:t>${</w:t>
+      </w:r>
+      <w:r>
+        <w:rPr>
+          <w:szCs w:val="24"/>
+        </w:rPr>
+        <w:t>Titel}</w:t>
+      </w:r>
+      <w:r>
+        <w:rPr>
+          <w:szCs w:val="24"/>
+        </w:rPr>
+        <w:t>${</w:t>
+      </w:r>
+      <w:r>
+        <w:rPr>
+          <w:szCs w:val="24"/>
+        </w:rPr>
+        <w:t xml:space="preserve">Vorname} </w:t>
+      </w:r>
+      <w:r>
+        <w:rPr>
+          <w:szCs w:val="24"/>
+        </w:rPr>
+        <w:t>${</w:t>
+      </w:r>
+      <w:r>
+        <w:rPr>
+          <w:szCs w:val="24"/>
+        </w:rPr>
+        <w:t>Name}</w:t>
       </w:r>
       <w:r>
         <w:rPr>
@@ -1999,7 +2073,7 @@
         <w:rPr>
           <w:szCs w:val="24"/>
         </w:rPr>
-        <w:t>{</w:t>
+        <w:t>${</w:t>
       </w:r>
       <w:proofErr w:type="spellStart"/>
       <w:r>
@@ -2013,13 +2087,13 @@
         <w:rPr>
           <w:szCs w:val="24"/>
         </w:rPr>
-        <w:t>}</w:t>
-      </w:r>
-      <w:r>
-        <w:rPr>
-          <w:szCs w:val="24"/>
-        </w:rPr>
-        <w:t xml:space="preserve"> je Einzelstunde beträgt.</w:t>
+        <w:t xml:space="preserve">} </w:t>
+      </w:r>
+      <w:r>
+        <w:rPr>
+          <w:szCs w:val="24"/>
+        </w:rPr>
+        <w:t>je Einzelstunde beträgt.</w:t>
       </w:r>
     </w:p>
     <w:p>
@@ -2040,14 +2114,20 @@
         <w:rPr>
           <w:szCs w:val="24"/>
         </w:rPr>
-        <w:t>{</w:t>
+        <w:t>${</w:t>
       </w:r>
       <w:proofErr w:type="spellStart"/>
       <w:r>
         <w:rPr>
           <w:szCs w:val="24"/>
         </w:rPr>
-        <w:t>Sdt_anzahl</w:t>
+        <w:t>Sdt_</w:t>
+      </w:r>
+      <w:r>
+        <w:rPr>
+          <w:szCs w:val="24"/>
+        </w:rPr>
+        <w:t>anzahl</w:t>
       </w:r>
       <w:proofErr w:type="spellEnd"/>
       <w:r>
@@ -2066,13 +2146,13 @@
         <w:rPr>
           <w:szCs w:val="24"/>
         </w:rPr>
-        <w:t>{Betrag}</w:t>
-      </w:r>
-      <w:r>
-        <w:rPr>
-          <w:szCs w:val="24"/>
-        </w:rPr>
-        <w:t xml:space="preserve"> </w:t>
+        <w:t>${</w:t>
+      </w:r>
+      <w:r>
+        <w:rPr>
+          <w:szCs w:val="24"/>
+        </w:rPr>
+        <w:t xml:space="preserve">Betrag} </w:t>
       </w:r>
       <w:r>
         <w:rPr>
@@ -2084,7 +2164,7 @@
         <w:rPr>
           <w:szCs w:val="24"/>
         </w:rPr>
-        <w:t>{</w:t>
+        <w:t>${</w:t>
       </w:r>
       <w:proofErr w:type="spellStart"/>
       <w:r>
@@ -2137,7 +2217,13 @@
         <w:rPr>
           <w:szCs w:val="24"/>
         </w:rPr>
-        <w:t>{IBAN}</w:t>
+        <w:t>${</w:t>
+      </w:r>
+      <w:r>
+        <w:rPr>
+          <w:szCs w:val="24"/>
+        </w:rPr>
+        <w:t>IBAN}</w:t>
       </w:r>
       <w:r>
         <w:rPr>
@@ -2149,7 +2235,13 @@
         <w:rPr>
           <w:szCs w:val="24"/>
         </w:rPr>
-        <w:t>{Bank}</w:t>
+        <w:t>${</w:t>
+      </w:r>
+      <w:r>
+        <w:rPr>
+          <w:szCs w:val="24"/>
+        </w:rPr>
+        <w:t>Bank}</w:t>
       </w:r>
       <w:r>
         <w:rPr>
@@ -2173,7 +2265,13 @@
         <w:rPr>
           <w:szCs w:val="24"/>
         </w:rPr>
-        <w:t>{BIC}</w:t>
+        <w:t>${</w:t>
+      </w:r>
+      <w:r>
+        <w:rPr>
+          <w:szCs w:val="24"/>
+        </w:rPr>
+        <w:t>BIC}</w:t>
       </w:r>
       <w:r>
         <w:rPr>
@@ -2203,8 +2301,6 @@
         </w:rPr>
         <w:t>Sachlich und rechnerisch richtig.</w:t>
       </w:r>
-      <w:bookmarkStart w:id="6" w:name="_GoBack"/>
-      <w:bookmarkEnd w:id="6"/>
     </w:p>
     <w:p>
       <w:pPr>
@@ -2252,19 +2348,13 @@
         <w:rPr>
           <w:szCs w:val="24"/>
         </w:rPr>
-        <w:t>{</w:t>
-      </w:r>
-      <w:r>
-        <w:rPr>
-          <w:szCs w:val="24"/>
-        </w:rPr>
-        <w:t>Bearbeiter</w:t>
-      </w:r>
-      <w:r>
-        <w:rPr>
-          <w:szCs w:val="24"/>
-        </w:rPr>
-        <w:t>}</w:t>
+        <w:t>${</w:t>
+      </w:r>
+      <w:r>
+        <w:rPr>
+          <w:szCs w:val="24"/>
+        </w:rPr>
+        <w:t>Bearbeiter}</w:t>
       </w:r>
     </w:p>
     <w:sectPr>
@@ -5857,7 +5947,7 @@
 </file>
 
 <file path=customXml/itemProps1.xml><?xml version="1.0" encoding="utf-8"?>
-<ds:datastoreItem xmlns:ds="http://schemas.openxmlformats.org/officeDocument/2006/customXml" ds:itemID="{27207A03-698E-41F6-BD9F-0AEF4BBE404C}">
+<ds:datastoreItem xmlns:ds="http://schemas.openxmlformats.org/officeDocument/2006/customXml" ds:itemID="{34295136-C868-407F-A35C-86490F383065}">
   <ds:schemaRefs>
     <ds:schemaRef ds:uri="http://schemas.openxmlformats.org/officeDocument/2006/bibliography"/>
   </ds:schemaRefs>

</xml_diff>